<commit_message>
update avec correction chlorose
</commit_message>
<xml_diff>
--- a/docs/fiche_chlorose.docx
+++ b/docs/fiche_chlorose.docx
@@ -62,7 +62,7 @@
         <w:pStyle w:val="FirstParagraph"/>
       </w:pPr>
       <w:r>
-        <w:t xml:space="preserve">La chlorose se traduit par une décoloration plus ou moins prononcée des feuilles, et peut engendrer des désordres physiologiques important pour la vigne. L’évaluation de la présence et de la sévérité des symptômes permet le diagnostic et l’identification des causes sous-jacentes.</w:t>
+        <w:t xml:space="preserve">La chlorose se traduit par une décoloration plus ou moins prononcée des feuilles, et peut engendrer des désordres physiologiques importants pour la vigne. L’évaluation de la présence et de la sévérité des symptômes permet le diagnostic et l’identification des causes sous-jacentes.</w:t>
       </w:r>
     </w:p>
     <w:bookmarkEnd w:id="20"/>
@@ -89,7 +89,7 @@
         <w:t xml:space="preserve">[1]</w:t>
       </w:r>
       <w:r>
-        <w:t xml:space="preserve">.</w:t>
+        <w:t xml:space="preserve">. Une note est donnée à chaque cep observé.</w:t>
       </w:r>
     </w:p>
     <w:p>
@@ -98,7 +98,7 @@
       </w:r>
     </w:p>
     <w:bookmarkEnd w:id="21"/>
-    <w:bookmarkStart w:id="39" w:name="sur-le-terrain"/>
+    <w:bookmarkStart w:id="41" w:name="sur-le-terrain"/>
     <w:p>
       <w:pPr>
         <w:pStyle w:val="Titre1"/>
@@ -107,7 +107,7 @@
         <w:t xml:space="preserve">Sur le terrain</w:t>
       </w:r>
     </w:p>
-    <w:bookmarkStart w:id="25" w:name="échantillonnage"/>
+    <w:bookmarkStart w:id="24" w:name="échantillonnage"/>
     <w:p>
       <w:pPr>
         <w:pStyle w:val="Titre2"/>
@@ -116,25 +116,7 @@
         <w:t xml:space="preserve">Échantillonnage</w:t>
       </w:r>
     </w:p>
-    <w:bookmarkStart w:id="22" w:name="nombre-dobservations"/>
-    <w:p>
-      <w:pPr>
-        <w:pStyle w:val="Titre3"/>
-      </w:pPr>
-      <w:r>
-        <w:t xml:space="preserve">Nombre d’observations</w:t>
-      </w:r>
-    </w:p>
-    <w:p>
-      <w:pPr>
-        <w:pStyle w:val="FirstParagraph"/>
-      </w:pPr>
-      <w:r>
-        <w:t xml:space="preserve">L’observation se fait le long d’un parcours, à l’échelle de la parcelle ou de la modalité, à l’échelle du cep.</w:t>
-      </w:r>
-    </w:p>
-    <w:bookmarkEnd w:id="22"/>
-    <w:bookmarkStart w:id="23" w:name="ceps-à-observer"/>
+    <w:bookmarkStart w:id="22" w:name="ceps-à-observer"/>
     <w:p>
       <w:pPr>
         <w:pStyle w:val="Titre3"/>
@@ -164,11 +146,11 @@
         </w:numPr>
       </w:pPr>
       <w:r>
-        <w:t xml:space="preserve">Laisser quelques ceps en bordure de rangs.</w:t>
+        <w:t xml:space="preserve">Laisser quelques ceps en bout de rangs et ne pas noter sur les rangs de bordure.</w:t>
       </w:r>
     </w:p>
-    <w:bookmarkEnd w:id="23"/>
-    <w:bookmarkStart w:id="24" w:name="organes-à-observer"/>
+    <w:bookmarkEnd w:id="22"/>
+    <w:bookmarkStart w:id="23" w:name="organes-à-observer"/>
     <w:p>
       <w:pPr>
         <w:pStyle w:val="Titre3"/>
@@ -182,18 +164,12 @@
         <w:pStyle w:val="FirstParagraph"/>
       </w:pPr>
       <w:r>
-        <w:t xml:space="preserve">Jeunes feuilles à l’extrémité de rameaux principaux, poussé sur du bois de l’année (latte ou courson). N’est pas prise en compte la chlorose relevée sur vieux bois ni sur les entre-coeurs.</w:t>
-      </w:r>
-      <w:r>
-        <w:t xml:space="preserve"> </w:t>
-      </w:r>
-      <w:r>
-        <w:t xml:space="preserve">Les feuilles ne doivent pas être eutypiées ni abîmées (déchiquetage, phytotoxicité, maladies diverses).</w:t>
+        <w:t xml:space="preserve">Jeunes feuilles à l’extrémité de rameaux principaux, poussés sur du bois de l’année (latte ou courson). N’est pas prise en compte la chlorose relevée sur les sarments issus de vieux bois ni sur les entre-coeurs. Les feuilles ne doivent pas être eutypiées ni abîmées (déchiquetage, phytotoxicité, maladies diverses).</w:t>
       </w:r>
     </w:p>
+    <w:bookmarkEnd w:id="23"/>
     <w:bookmarkEnd w:id="24"/>
-    <w:bookmarkEnd w:id="25"/>
-    <w:bookmarkStart w:id="38" w:name="mesure"/>
+    <w:bookmarkStart w:id="40" w:name="mesure"/>
     <w:p>
       <w:pPr>
         <w:pStyle w:val="Titre2"/>
@@ -202,7 +178,7 @@
         <w:t xml:space="preserve">Mesure</w:t>
       </w:r>
     </w:p>
-    <w:bookmarkStart w:id="32" w:name="réalisation"/>
+    <w:bookmarkStart w:id="31" w:name="réalisation"/>
     <w:p>
       <w:pPr>
         <w:pStyle w:val="Titre3"/>
@@ -319,18 +295,18 @@
           <wp:inline>
             <wp:extent cx="6400800" cy="4401751"/>
             <wp:effectExtent b="0" l="0" r="0" t="0"/>
-            <wp:docPr descr="Photos des symptômes et note dans l’échelle OIV, d’après [3]" title="" id="27" name="Picture"/>
+            <wp:docPr descr="Photos des symptômes et note dans l’échelle OIV, d’après [3]" title="" id="26" name="Picture"/>
             <a:graphic>
               <a:graphicData uri="http://schemas.openxmlformats.org/drawingml/2006/picture">
                 <pic:pic>
                   <pic:nvPicPr>
-                    <pic:cNvPr descr="images/chlorose_pouget.png" id="28" name="Picture"/>
+                    <pic:cNvPr descr="images/chlorose_pouget.png" id="27" name="Picture"/>
                     <pic:cNvPicPr>
                       <a:picLocks noChangeArrowheads="1" noChangeAspect="1"/>
                     </pic:cNvPicPr>
                   </pic:nvPicPr>
                   <pic:blipFill>
-                    <a:blip r:embed="rId26"/>
+                    <a:blip r:embed="rId25"/>
                     <a:stretch>
                       <a:fillRect/>
                     </a:stretch>
@@ -421,18 +397,18 @@
                 <wp:inline>
                   <wp:extent cx="152400" cy="152400"/>
                   <wp:effectExtent b="0" l="0" r="0" t="0"/>
-                  <wp:docPr descr="" title="" id="30" name="Picture"/>
+                  <wp:docPr descr="" title="" id="29" name="Picture"/>
                   <a:graphic>
                     <a:graphicData uri="http://schemas.openxmlformats.org/drawingml/2006/picture">
                       <pic:pic>
                         <pic:nvPicPr>
-                          <pic:cNvPr descr="C:\PROGRA~1\RStudio\RESOUR~1\app\bin\quarto\share\formats\docx\note.png" id="31" name="Picture"/>
+                          <pic:cNvPr descr="C:\Program Files\RStudio\resources\app\bin\quarto\share\formats\docx\note.png" id="30" name="Picture"/>
                           <pic:cNvPicPr>
                             <a:picLocks noChangeArrowheads="1" noChangeAspect="1"/>
                           </pic:cNvPicPr>
                         </pic:nvPicPr>
                         <pic:blipFill>
-                          <a:blip r:embed="rId29"/>
+                          <a:blip r:embed="rId28"/>
                           <a:stretch>
                             <a:fillRect/>
                           </a:stretch>
@@ -522,8 +498,8 @@
         </w:tc>
       </w:tr>
     </w:tbl>
-    <w:bookmarkEnd w:id="32"/>
-    <w:bookmarkStart w:id="33" w:name="outils"/>
+    <w:bookmarkEnd w:id="31"/>
+    <w:bookmarkStart w:id="32" w:name="outils"/>
     <w:p>
       <w:pPr>
         <w:pStyle w:val="Titre3"/>
@@ -540,8 +516,8 @@
         <w:t xml:space="preserve">Feuille de notation et appareil photo.</w:t>
       </w:r>
     </w:p>
-    <w:bookmarkEnd w:id="33"/>
-    <w:bookmarkStart w:id="34" w:name="période-de-mesure"/>
+    <w:bookmarkEnd w:id="32"/>
+    <w:bookmarkStart w:id="33" w:name="période-de-mesure"/>
     <w:p>
       <w:pPr>
         <w:pStyle w:val="Titre3"/>
@@ -558,8 +534,8 @@
         <w:t xml:space="preserve">Les observations doivent être faire quand l’intensité des symptômes est maximale, au moment où la croissance des sarments est la plus active. Cette période se situe généralement aux environs de la floraison.</w:t>
       </w:r>
     </w:p>
-    <w:bookmarkEnd w:id="34"/>
-    <w:bookmarkStart w:id="37" w:name="aspects-pratiques"/>
+    <w:bookmarkEnd w:id="33"/>
+    <w:bookmarkStart w:id="39" w:name="aspects-pratiques"/>
     <w:p>
       <w:pPr>
         <w:pStyle w:val="Titre3"/>
@@ -610,18 +586,18 @@
                 <wp:inline>
                   <wp:extent cx="152400" cy="152400"/>
                   <wp:effectExtent b="0" l="0" r="0" t="0"/>
-                  <wp:docPr descr="" title="" id="35" name="Picture"/>
+                  <wp:docPr descr="" title="" id="34" name="Picture"/>
                   <a:graphic>
                     <a:graphicData uri="http://schemas.openxmlformats.org/drawingml/2006/picture">
                       <pic:pic>
                         <pic:nvPicPr>
-                          <pic:cNvPr descr="C:\PROGRA~1\RStudio\RESOUR~1\app\bin\quarto\share\formats\docx\note.png" id="36" name="Picture"/>
+                          <pic:cNvPr descr="C:\Program Files\RStudio\resources\app\bin\quarto\share\formats\docx\note.png" id="35" name="Picture"/>
                           <pic:cNvPicPr>
                             <a:picLocks noChangeArrowheads="1" noChangeAspect="1"/>
                           </pic:cNvPicPr>
                         </pic:nvPicPr>
                         <pic:blipFill>
-                          <a:blip r:embed="rId29"/>
+                          <a:blip r:embed="rId28"/>
                           <a:stretch>
                             <a:fillRect/>
                           </a:stretch>
@@ -685,77 +661,11 @@
       </w:tr>
     </w:tbl>
     <w:p>
-      <w:r>
-        <w:br w:type="page"/>
-      </w:r>
-    </w:p>
-    <w:bookmarkEnd w:id="37"/>
-    <w:bookmarkEnd w:id="38"/>
-    <w:bookmarkEnd w:id="39"/>
-    <w:bookmarkStart w:id="46" w:name="traitement-des-résultats"/>
-    <w:p>
-      <w:pPr>
-        <w:pStyle w:val="Titre1"/>
-      </w:pPr>
-      <w:r>
-        <w:t xml:space="preserve">Traitement des résultats</w:t>
-      </w:r>
-    </w:p>
-    <w:bookmarkStart w:id="41" w:name="définition-des-variables"/>
-    <w:p>
-      <w:pPr>
-        <w:pStyle w:val="Titre2"/>
-      </w:pPr>
-      <w:r>
-        <w:t xml:space="preserve">Définition des variables</w:t>
-      </w:r>
-    </w:p>
-    <w:p>
-      <w:pPr>
-        <w:pStyle w:val="FirstParagraph"/>
-      </w:pPr>
-      <w:r>
-        <w:t xml:space="preserve">La note de résistance à la chlorose ferrique selon l’échelle OIV est nommée</w:t>
-      </w:r>
+      <w:pPr>
+        <w:pStyle w:val="Corpsdetexte"/>
+      </w:pPr>
       <w:r>
         <w:t xml:space="preserve"> </w:t>
-      </w:r>
-      <w:hyperlink r:id="rId40">
-        <w:r>
-          <w:rPr>
-            <w:rStyle w:val="Hyperlink"/>
-          </w:rPr>
-          <w:t xml:space="preserve">RES_IC_OIV_401</w:t>
-        </w:r>
-      </w:hyperlink>
-      <w:r>
-        <w:t xml:space="preserve">.</w:t>
-      </w:r>
-    </w:p>
-    <w:p>
-      <w:pPr>
-        <w:pStyle w:val="Corpsdetexte"/>
-      </w:pPr>
-      <w:r>
-        <w:t xml:space="preserve">La fréquence des ceps touchés et la moyenne des notes peut être calculée sur l’unité d’observation.</w:t>
-      </w:r>
-    </w:p>
-    <w:bookmarkEnd w:id="41"/>
-    <w:bookmarkStart w:id="45" w:name="interprétation-des-résultats"/>
-    <w:p>
-      <w:pPr>
-        <w:pStyle w:val="Titre2"/>
-      </w:pPr>
-      <w:r>
-        <w:t xml:space="preserve">Interprétation des résultats</w:t>
-      </w:r>
-    </w:p>
-    <w:p>
-      <w:pPr>
-        <w:pStyle w:val="FirstParagraph"/>
-      </w:pPr>
-      <w:r>
-        <w:t xml:space="preserve">L’interprétation des résultats doit tenir compte de l’historique de fertilisation sur la parcelle, du matériel végétal (cépage et porte-greffe), de l’historique météo (les printemps pluvieux favorisent la chlorose ferrique).</w:t>
       </w:r>
     </w:p>
     <w:tbl>
@@ -800,18 +710,18 @@
                 <wp:inline>
                   <wp:extent cx="152400" cy="152400"/>
                   <wp:effectExtent b="0" l="0" r="0" t="0"/>
-                  <wp:docPr descr="" title="" id="43" name="Picture"/>
+                  <wp:docPr descr="" title="" id="37" name="Picture"/>
                   <a:graphic>
                     <a:graphicData uri="http://schemas.openxmlformats.org/drawingml/2006/picture">
                       <pic:pic>
                         <pic:nvPicPr>
-                          <pic:cNvPr descr="C:\PROGRA~1\RStudio\RESOUR~1\app\bin\quarto\share\formats\docx\warning.png" id="44" name="Picture"/>
+                          <pic:cNvPr descr="C:\Program Files\RStudio\resources\app\bin\quarto\share\formats\docx\warning.png" id="38" name="Picture"/>
                           <pic:cNvPicPr>
                             <a:picLocks noChangeArrowheads="1" noChangeAspect="1"/>
                           </pic:cNvPicPr>
                         </pic:nvPicPr>
                         <pic:blipFill>
-                          <a:blip r:embed="rId42"/>
+                          <a:blip r:embed="rId36"/>
                           <a:stretch>
                             <a:fillRect/>
                           </a:stretch>
@@ -865,37 +775,208 @@
               <w:pStyle w:val="Corpsdetexte"/>
             </w:pPr>
             <w:pPr>
-              <w:spacing w:before="16"/>
+              <w:spacing w:before="16" w:after="16"/>
             </w:pPr>
             <w:r>
-              <w:t xml:space="preserve">Une analyse de laboratoire avec dosage des teneurs en éléments minéraux dans les pétioles ou feuilles peut-être utile pour confirmer une carence. Les analyses de sol peuvent aussi permettre d’affiner le diagnostic et de calibrer les mesures correctives.</w:t>
-            </w:r>
-          </w:p>
-          <w:p>
-            <w:pPr>
-              <w:pStyle w:val="Corpsdetexte"/>
-            </w:pPr>
-            <w:pPr>
-              <w:spacing w:after="16"/>
-            </w:pPr>
-            <w:r>
-              <w:t xml:space="preserve">Attention aux risques de confusion avec d’autres symptômes (maladies, sécheresse…) !</w:t>
+              <w:t xml:space="preserve">Ne pas confondre des symptômes de chlorose ferrique avec d’autres causes de jaunissement comme la carence magnésienne, le court-noué ou la flavescence dorée !</w:t>
             </w:r>
           </w:p>
         </w:tc>
       </w:tr>
     </w:tbl>
     <w:p>
-      <w:pPr>
-        <w:pStyle w:val="Corpsdetexte"/>
-      </w:pPr>
       <w:r>
-        <w:t xml:space="preserve">Si une chlorose est détectée en cours d’essai, des ajustements doivent être envisagés pour garantir la robustesse des résultats (élimination des ceps malades de l’échantillon observé, fertilisation ou mesure corrective…).</w:t>
+        <w:br w:type="page"/>
       </w:r>
     </w:p>
-    <w:bookmarkEnd w:id="45"/>
-    <w:bookmarkEnd w:id="46"/>
-    <w:bookmarkStart w:id="55" w:name="compléments-dinformation"/>
+    <w:bookmarkEnd w:id="39"/>
+    <w:bookmarkEnd w:id="40"/>
+    <w:bookmarkEnd w:id="41"/>
+    <w:bookmarkStart w:id="48" w:name="traitement-des-résultats"/>
+    <w:p>
+      <w:pPr>
+        <w:pStyle w:val="Titre1"/>
+      </w:pPr>
+      <w:r>
+        <w:t xml:space="preserve">Traitement des résultats</w:t>
+      </w:r>
+    </w:p>
+    <w:bookmarkStart w:id="43" w:name="définition-des-variables"/>
+    <w:p>
+      <w:pPr>
+        <w:pStyle w:val="Titre2"/>
+      </w:pPr>
+      <w:r>
+        <w:t xml:space="preserve">Définition des variables</w:t>
+      </w:r>
+    </w:p>
+    <w:p>
+      <w:pPr>
+        <w:pStyle w:val="FirstParagraph"/>
+      </w:pPr>
+      <w:r>
+        <w:t xml:space="preserve">La note de résistance à la chlorose ferrique selon l’échelle OIV est nommée</w:t>
+      </w:r>
+      <w:r>
+        <w:t xml:space="preserve"> </w:t>
+      </w:r>
+      <w:hyperlink r:id="rId42">
+        <w:r>
+          <w:rPr>
+            <w:rStyle w:val="Hyperlink"/>
+          </w:rPr>
+          <w:t xml:space="preserve">RES_IC_OIV_401</w:t>
+        </w:r>
+      </w:hyperlink>
+      <w:r>
+        <w:t xml:space="preserve">.</w:t>
+      </w:r>
+    </w:p>
+    <w:p>
+      <w:pPr>
+        <w:pStyle w:val="Corpsdetexte"/>
+      </w:pPr>
+      <w:r>
+        <w:t xml:space="preserve">La fréquence des ceps touchés et la moyenne des notes peut être calculée sur l’unité d’observation (parcelle ou placette).</w:t>
+      </w:r>
+    </w:p>
+    <w:bookmarkEnd w:id="43"/>
+    <w:bookmarkStart w:id="47" w:name="interprétation-des-résultats"/>
+    <w:p>
+      <w:pPr>
+        <w:pStyle w:val="Titre2"/>
+      </w:pPr>
+      <w:r>
+        <w:t xml:space="preserve">Interprétation des résultats</w:t>
+      </w:r>
+    </w:p>
+    <w:p>
+      <w:pPr>
+        <w:pStyle w:val="FirstParagraph"/>
+      </w:pPr>
+      <w:r>
+        <w:t xml:space="preserve">L’interprétation des résultats doit tenir compte de l’historique de fertilisation sur la parcelle, du matériel végétal (cépage et porte-greffe), de l’historique météo (les printemps pluvieux favorisent la chlorose ferrique).</w:t>
+      </w:r>
+    </w:p>
+    <w:tbl>
+      <w:tblPr>
+        <w:tblStyle w:val="Table"/>
+        <w:tblLook w:firstRow="0" w:lastRow="0" w:firstColumn="0" w:lastColumn="0" w:noHBand="0" w:noVBand="0" w:val="0000"/>
+        <w:tblBorders>
+          <w:left w:val="single" w:sz="24" w:space="0" w:color="00A047"/>
+          <w:right w:val="single" w:sz="4" w:space="0" w:color="00A047"/>
+          <w:top w:val="single" w:sz="4" w:space="0" w:color="00A047"/>
+          <w:bottom w:val="single" w:sz="4" w:space="0" w:color="00A047"/>
+        </w:tblBorders>
+        <w:tblCellMar>
+          <w:left w:w="144" w:type="dxa"/>
+          <w:right w:w="144" w:type="dxa"/>
+        </w:tblCellMar>
+        <w:tblInd w:w="164" w:type="dxa"/>
+        <w:tblW w:type="pct" w:w="100%"/>
+      </w:tblPr>
+      <w:tr>
+        <w:trPr>
+          <w:cantSplit/>
+        </w:trPr>
+        <w:tc>
+          <w:tcPr>
+            <w:shd w:color="auto" w:fill="ccf1e3" w:val="clear"/>
+            <w:tcMar>
+              <w:top w:w="92" w:type="dxa"/>
+              <w:bottom w:w="92" w:type="dxa"/>
+            </w:tcMar>
+          </w:tcPr>
+          <w:p>
+            <w:pPr>
+              <w:pStyle w:val="Corpsdetexte"/>
+            </w:pPr>
+            <w:pPr>
+              <w:spacing w:before="0" w:after="0"/>
+              <w:textAlignment w:val="center"/>
+            </w:pPr>
+            <w:r>
+              <w:drawing>
+                <wp:inline>
+                  <wp:extent cx="152400" cy="152400"/>
+                  <wp:effectExtent b="0" l="0" r="0" t="0"/>
+                  <wp:docPr descr="" title="" id="45" name="Picture"/>
+                  <a:graphic>
+                    <a:graphicData uri="http://schemas.openxmlformats.org/drawingml/2006/picture">
+                      <pic:pic>
+                        <pic:nvPicPr>
+                          <pic:cNvPr descr="C:\Program Files\RStudio\resources\app\bin\quarto\share\formats\docx\tip.png" id="46" name="Picture"/>
+                          <pic:cNvPicPr>
+                            <a:picLocks noChangeArrowheads="1" noChangeAspect="1"/>
+                          </pic:cNvPicPr>
+                        </pic:nvPicPr>
+                        <pic:blipFill>
+                          <a:blip r:embed="rId44"/>
+                          <a:stretch>
+                            <a:fillRect/>
+                          </a:stretch>
+                        </pic:blipFill>
+                        <pic:spPr bwMode="auto">
+                          <a:xfrm>
+                            <a:off x="0" y="0"/>
+                            <a:ext cx="152400" cy="152400"/>
+                          </a:xfrm>
+                          <a:prstGeom prst="rect">
+                            <a:avLst/>
+                          </a:prstGeom>
+                          <a:noFill/>
+                          <a:ln w="9525">
+                            <a:noFill/>
+                            <a:headEnd/>
+                            <a:tailEnd/>
+                          </a:ln>
+                        </pic:spPr>
+                      </pic:pic>
+                    </a:graphicData>
+                  </a:graphic>
+                </wp:inline>
+              </w:drawing>
+            </w:r>
+            <w:r>
+              <w:t xml:space="preserve"> </w:t>
+            </w:r>
+            <w:r>
+              <w:t xml:space="preserve"> </w:t>
+            </w:r>
+            <w:r>
+              <w:t xml:space="preserve">Astuce</w:t>
+            </w:r>
+          </w:p>
+        </w:tc>
+      </w:tr>
+      <w:tr>
+        <w:trPr>
+          <w:cantSplit/>
+        </w:trPr>
+        <w:tc>
+          <w:tcPr>
+            <w:tcMar>
+              <w:top w:w="108" w:type="dxa"/>
+              <w:bottom w:w="108" w:type="dxa"/>
+            </w:tcMar>
+          </w:tcPr>
+          <w:p>
+            <w:pPr>
+              <w:pStyle w:val="Corpsdetexte"/>
+            </w:pPr>
+            <w:pPr>
+              <w:spacing w:before="16" w:after="16"/>
+            </w:pPr>
+            <w:r>
+              <w:t xml:space="preserve">Une analyse de sol avec dosage du calcaire total et du calcaire actif peut permettre d’affiner le diagnostic et de calibrer les mesures correctives.</w:t>
+            </w:r>
+          </w:p>
+        </w:tc>
+      </w:tr>
+    </w:tbl>
+    <w:bookmarkEnd w:id="47"/>
+    <w:bookmarkEnd w:id="48"/>
+    <w:bookmarkStart w:id="58" w:name="compléments-dinformation"/>
     <w:p>
       <w:pPr>
         <w:pStyle w:val="Titre1"/>
@@ -904,7 +985,7 @@
         <w:t xml:space="preserve">Compléments d’information</w:t>
       </w:r>
     </w:p>
-    <w:bookmarkStart w:id="49" w:name="ressources-complémentaires"/>
+    <w:bookmarkStart w:id="52" w:name="ressources-complémentaires"/>
     <w:p>
       <w:pPr>
         <w:pStyle w:val="Titre2"/>
@@ -915,7 +996,11 @@
     </w:p>
     <w:p>
       <w:pPr>
-        <w:pStyle w:val="FirstParagraph"/>
+        <w:pStyle w:val="Compact"/>
+        <w:numPr>
+          <w:ilvl w:val="0"/>
+          <w:numId w:val="1003"/>
+        </w:numPr>
       </w:pPr>
       <w:r>
         <w:t xml:space="preserve">Fiche sur la</w:t>
@@ -923,7 +1008,7 @@
       <w:r>
         <w:t xml:space="preserve"> </w:t>
       </w:r>
-      <w:hyperlink r:id="rId47">
+      <w:hyperlink r:id="rId49">
         <w:r>
           <w:rPr>
             <w:rStyle w:val="Hyperlink"/>
@@ -931,12 +1016,45 @@
           <w:t xml:space="preserve">chlorose ferrique</w:t>
         </w:r>
       </w:hyperlink>
+      <w:r>
+        <w:t xml:space="preserve"> </w:t>
+      </w:r>
+      <w:r>
+        <w:t xml:space="preserve">de l’IFV Occitanie.</w:t>
+      </w:r>
     </w:p>
     <w:p>
       <w:pPr>
-        <w:pStyle w:val="Corpsdetexte"/>
-      </w:pPr>
-      <w:hyperlink r:id="rId48">
+        <w:pStyle w:val="Compact"/>
+        <w:numPr>
+          <w:ilvl w:val="0"/>
+          <w:numId w:val="1003"/>
+        </w:numPr>
+      </w:pPr>
+      <w:r>
+        <w:t xml:space="preserve">Guide Viticulture durable des Charentes, voir fiche sur la</w:t>
+      </w:r>
+      <w:r>
+        <w:t xml:space="preserve"> </w:t>
+      </w:r>
+      <w:hyperlink r:id="rId50">
+        <w:r>
+          <w:rPr>
+            <w:rStyle w:val="Hyperlink"/>
+          </w:rPr>
+          <w:t xml:space="preserve">chlorose</w:t>
+        </w:r>
+      </w:hyperlink>
+    </w:p>
+    <w:p>
+      <w:pPr>
+        <w:pStyle w:val="Compact"/>
+        <w:numPr>
+          <w:ilvl w:val="0"/>
+          <w:numId w:val="1003"/>
+        </w:numPr>
+      </w:pPr>
+      <w:hyperlink r:id="rId51">
         <w:r>
           <w:rPr>
             <w:rStyle w:val="Hyperlink"/>
@@ -951,8 +1069,8 @@
         <w:t xml:space="preserve">pour aide à la reconnaissance des symptômes de désordres nutritionnels sur vigne.</w:t>
       </w:r>
     </w:p>
-    <w:bookmarkEnd w:id="49"/>
-    <w:bookmarkStart w:id="54" w:name="références"/>
+    <w:bookmarkEnd w:id="52"/>
+    <w:bookmarkStart w:id="57" w:name="références"/>
     <w:p>
       <w:pPr>
         <w:pStyle w:val="Titre2"/>
@@ -961,8 +1079,8 @@
         <w:t xml:space="preserve">Références</w:t>
       </w:r>
     </w:p>
-    <w:bookmarkStart w:id="53" w:name="refs"/>
-    <w:bookmarkStart w:id="50" w:name="ref-pouget1978"/>
+    <w:bookmarkStart w:id="56" w:name="refs"/>
+    <w:bookmarkStart w:id="53" w:name="ref-pouget1978"/>
     <w:p>
       <w:pPr>
         <w:pStyle w:val="Bibliography"/>
@@ -1022,8 +1140,8 @@
         <w:t xml:space="preserve">, 167175.</w:t>
       </w:r>
     </w:p>
-    <w:bookmarkEnd w:id="50"/>
-    <w:bookmarkStart w:id="51" w:name="ref-oiv2001"/>
+    <w:bookmarkEnd w:id="53"/>
+    <w:bookmarkStart w:id="54" w:name="ref-oiv2001"/>
     <w:p>
       <w:pPr>
         <w:pStyle w:val="Bibliography"/>
@@ -1054,8 +1172,8 @@
         <w:t xml:space="preserve">.</w:t>
       </w:r>
     </w:p>
-    <w:bookmarkEnd w:id="51"/>
-    <w:bookmarkStart w:id="52" w:name="ref-rouanet2022"/>
+    <w:bookmarkEnd w:id="54"/>
+    <w:bookmarkStart w:id="55" w:name="ref-rouanet2022"/>
     <w:p>
       <w:pPr>
         <w:pStyle w:val="Bibliography"/>
@@ -1073,10 +1191,10 @@
         <w:t xml:space="preserve">Rouanet, P. Caractérisation de l’adaptation aux sols chlorosants des porte-greffes de vigne. thèse de doctorat, 2022.</w:t>
       </w:r>
     </w:p>
-    <w:bookmarkEnd w:id="52"/>
-    <w:bookmarkEnd w:id="53"/>
-    <w:bookmarkEnd w:id="54"/>
     <w:bookmarkEnd w:id="55"/>
+    <w:bookmarkEnd w:id="56"/>
+    <w:bookmarkEnd w:id="57"/>
+    <w:bookmarkEnd w:id="58"/>
     <w:sectPr>
       <w:headerReference r:id="rId9" w:type="even"/>
       <w:headerReference r:id="rId11" w:type="default"/>
@@ -1617,6 +1735,9 @@
     <w:abstractNumId w:val="991"/>
   </w:num>
   <w:num w:numId="1002">
+    <w:abstractNumId w:val="991"/>
+  </w:num>
+  <w:num w:numId="1003">
     <w:abstractNumId w:val="991"/>
   </w:num>
 </w:numbering>

</xml_diff>